<commit_message>
+ added glassfish settings
</commit_message>
<xml_diff>
--- a/Documenten/Server gegevens + wachtwoord.docx
+++ b/Documenten/Server gegevens + wachtwoord.docx
@@ -17,15 +17,20 @@
         <w:tblLook w:val="04A0" w:firstRow="1" w:lastRow="0" w:firstColumn="1" w:lastColumn="0" w:noHBand="0" w:noVBand="1"/>
       </w:tblPr>
       <w:tblGrid>
-        <w:gridCol w:w="2247"/>
-        <w:gridCol w:w="2216"/>
-        <w:gridCol w:w="2541"/>
-        <w:gridCol w:w="2058"/>
+        <w:gridCol w:w="1435"/>
+        <w:gridCol w:w="1620"/>
+        <w:gridCol w:w="1890"/>
+        <w:gridCol w:w="1440"/>
+        <w:gridCol w:w="1890"/>
+        <w:gridCol w:w="5661"/>
       </w:tblGrid>
       <w:tr>
-        <w:tc>
-          <w:tcPr>
-            <w:tcW w:w="2247" w:type="dxa"/>
+        <w:trPr>
+          <w:trHeight w:val="395"/>
+        </w:trPr>
+        <w:tc>
+          <w:tcPr>
+            <w:tcW w:w="1435" w:type="dxa"/>
           </w:tcPr>
           <w:p>
             <w:pPr>
@@ -43,7 +48,7 @@
         </w:tc>
         <w:tc>
           <w:tcPr>
-            <w:tcW w:w="2216" w:type="dxa"/>
+            <w:tcW w:w="1620" w:type="dxa"/>
           </w:tcPr>
           <w:p>
             <w:pPr>
@@ -61,7 +66,7 @@
         </w:tc>
         <w:tc>
           <w:tcPr>
-            <w:tcW w:w="2541" w:type="dxa"/>
+            <w:tcW w:w="1890" w:type="dxa"/>
           </w:tcPr>
           <w:p>
             <w:pPr>
@@ -79,7 +84,7 @@
         </w:tc>
         <w:tc>
           <w:tcPr>
-            <w:tcW w:w="2058" w:type="dxa"/>
+            <w:tcW w:w="1440" w:type="dxa"/>
           </w:tcPr>
           <w:p>
             <w:pPr>
@@ -95,11 +100,54 @@
             </w:r>
           </w:p>
         </w:tc>
+        <w:tc>
+          <w:tcPr>
+            <w:tcW w:w="1890" w:type="dxa"/>
+          </w:tcPr>
+          <w:p>
+            <w:pPr>
+              <w:rPr>
+                <w:b/>
+              </w:rPr>
+            </w:pPr>
+            <w:r>
+              <w:rPr>
+                <w:b/>
+              </w:rPr>
+              <w:t>Computer name</w:t>
+            </w:r>
+          </w:p>
+        </w:tc>
+        <w:tc>
+          <w:tcPr>
+            <w:tcW w:w="5661" w:type="dxa"/>
+          </w:tcPr>
+          <w:p>
+            <w:pPr>
+              <w:rPr>
+                <w:b/>
+              </w:rPr>
+            </w:pPr>
+            <w:proofErr w:type="spellStart"/>
+            <w:r>
+              <w:rPr>
+                <w:b/>
+              </w:rPr>
+              <w:t>Description</w:t>
+            </w:r>
+            <w:bookmarkStart w:id="0" w:name="_GoBack"/>
+            <w:bookmarkEnd w:id="0"/>
+            <w:proofErr w:type="spellEnd"/>
+          </w:p>
+        </w:tc>
       </w:tr>
       <w:tr>
-        <w:tc>
-          <w:tcPr>
-            <w:tcW w:w="2247" w:type="dxa"/>
+        <w:trPr>
+          <w:trHeight w:val="203"/>
+        </w:trPr>
+        <w:tc>
+          <w:tcPr>
+            <w:tcW w:w="1435" w:type="dxa"/>
           </w:tcPr>
           <w:p>
             <w:r>
@@ -109,7 +157,7 @@
         </w:tc>
         <w:tc>
           <w:tcPr>
-            <w:tcW w:w="2216" w:type="dxa"/>
+            <w:tcW w:w="1620" w:type="dxa"/>
           </w:tcPr>
           <w:p>
             <w:r>
@@ -119,7 +167,7 @@
         </w:tc>
         <w:tc>
           <w:tcPr>
-            <w:tcW w:w="2541" w:type="dxa"/>
+            <w:tcW w:w="1890" w:type="dxa"/>
           </w:tcPr>
           <w:p>
             <w:r>
@@ -129,19 +177,34 @@
         </w:tc>
         <w:tc>
           <w:tcPr>
-            <w:tcW w:w="2058" w:type="dxa"/>
+            <w:tcW w:w="1440" w:type="dxa"/>
           </w:tcPr>
           <w:p>
             <w:r>
               <w:t>d1sney</w:t>
             </w:r>
           </w:p>
+        </w:tc>
+        <w:tc>
+          <w:tcPr>
+            <w:tcW w:w="1890" w:type="dxa"/>
+          </w:tcPr>
+          <w:p/>
+        </w:tc>
+        <w:tc>
+          <w:tcPr>
+            <w:tcW w:w="5661" w:type="dxa"/>
+          </w:tcPr>
+          <w:p/>
         </w:tc>
       </w:tr>
       <w:tr>
-        <w:tc>
-          <w:tcPr>
-            <w:tcW w:w="2247" w:type="dxa"/>
+        <w:trPr>
+          <w:trHeight w:val="203"/>
+        </w:trPr>
+        <w:tc>
+          <w:tcPr>
+            <w:tcW w:w="1435" w:type="dxa"/>
           </w:tcPr>
           <w:p>
             <w:r>
@@ -158,7 +221,7 @@
         </w:tc>
         <w:tc>
           <w:tcPr>
-            <w:tcW w:w="2216" w:type="dxa"/>
+            <w:tcW w:w="1620" w:type="dxa"/>
           </w:tcPr>
           <w:p>
             <w:r>
@@ -168,7 +231,7 @@
         </w:tc>
         <w:tc>
           <w:tcPr>
-            <w:tcW w:w="2541" w:type="dxa"/>
+            <w:tcW w:w="1890" w:type="dxa"/>
           </w:tcPr>
           <w:p>
             <w:r>
@@ -178,19 +241,34 @@
         </w:tc>
         <w:tc>
           <w:tcPr>
-            <w:tcW w:w="2058" w:type="dxa"/>
+            <w:tcW w:w="1440" w:type="dxa"/>
           </w:tcPr>
           <w:p>
             <w:r>
               <w:t>d1sney</w:t>
             </w:r>
           </w:p>
+        </w:tc>
+        <w:tc>
+          <w:tcPr>
+            <w:tcW w:w="1890" w:type="dxa"/>
+          </w:tcPr>
+          <w:p/>
+        </w:tc>
+        <w:tc>
+          <w:tcPr>
+            <w:tcW w:w="5661" w:type="dxa"/>
+          </w:tcPr>
+          <w:p/>
         </w:tc>
       </w:tr>
       <w:tr>
-        <w:tc>
-          <w:tcPr>
-            <w:tcW w:w="2247" w:type="dxa"/>
+        <w:trPr>
+          <w:trHeight w:val="598"/>
+        </w:trPr>
+        <w:tc>
+          <w:tcPr>
+            <w:tcW w:w="1435" w:type="dxa"/>
           </w:tcPr>
           <w:p>
             <w:r>
@@ -200,7 +278,7 @@
         </w:tc>
         <w:tc>
           <w:tcPr>
-            <w:tcW w:w="2216" w:type="dxa"/>
+            <w:tcW w:w="1620" w:type="dxa"/>
           </w:tcPr>
           <w:p>
             <w:r>
@@ -210,7 +288,7 @@
         </w:tc>
         <w:tc>
           <w:tcPr>
-            <w:tcW w:w="2541" w:type="dxa"/>
+            <w:tcW w:w="1890" w:type="dxa"/>
           </w:tcPr>
           <w:p>
             <w:r>
@@ -220,19 +298,50 @@
         </w:tc>
         <w:tc>
           <w:tcPr>
-            <w:tcW w:w="2058" w:type="dxa"/>
+            <w:tcW w:w="1440" w:type="dxa"/>
           </w:tcPr>
           <w:p>
             <w:r>
               <w:t>d1sney</w:t>
+            </w:r>
+          </w:p>
+        </w:tc>
+        <w:tc>
+          <w:tcPr>
+            <w:tcW w:w="1890" w:type="dxa"/>
+          </w:tcPr>
+          <w:p>
+            <w:r>
+              <w:t>VS-S62-B</w:t>
+            </w:r>
+          </w:p>
+        </w:tc>
+        <w:tc>
+          <w:tcPr>
+            <w:tcW w:w="5661" w:type="dxa"/>
+          </w:tcPr>
+          <w:p>
+            <w:r>
+              <w:t xml:space="preserve">VS - </w:t>
+            </w:r>
+            <w:proofErr w:type="spellStart"/>
+            <w:r>
+              <w:t>Movements</w:t>
+            </w:r>
+            <w:proofErr w:type="spellEnd"/>
+            <w:r>
+              <w:t xml:space="preserve"> Server</w:t>
             </w:r>
           </w:p>
         </w:tc>
       </w:tr>
       <w:tr>
-        <w:tc>
-          <w:tcPr>
-            <w:tcW w:w="2247" w:type="dxa"/>
+        <w:trPr>
+          <w:trHeight w:val="203"/>
+        </w:trPr>
+        <w:tc>
+          <w:tcPr>
+            <w:tcW w:w="1435" w:type="dxa"/>
           </w:tcPr>
           <w:p>
             <w:r>
@@ -249,7 +358,7 @@
         </w:tc>
         <w:tc>
           <w:tcPr>
-            <w:tcW w:w="2216" w:type="dxa"/>
+            <w:tcW w:w="1620" w:type="dxa"/>
           </w:tcPr>
           <w:p>
             <w:r>
@@ -259,7 +368,7 @@
         </w:tc>
         <w:tc>
           <w:tcPr>
-            <w:tcW w:w="2541" w:type="dxa"/>
+            <w:tcW w:w="1890" w:type="dxa"/>
           </w:tcPr>
           <w:p>
             <w:r>
@@ -272,19 +381,34 @@
         </w:tc>
         <w:tc>
           <w:tcPr>
-            <w:tcW w:w="2058" w:type="dxa"/>
+            <w:tcW w:w="1440" w:type="dxa"/>
           </w:tcPr>
           <w:p>
             <w:r>
               <w:t>d1sney</w:t>
             </w:r>
           </w:p>
+        </w:tc>
+        <w:tc>
+          <w:tcPr>
+            <w:tcW w:w="1890" w:type="dxa"/>
+          </w:tcPr>
+          <w:p/>
+        </w:tc>
+        <w:tc>
+          <w:tcPr>
+            <w:tcW w:w="5661" w:type="dxa"/>
+          </w:tcPr>
+          <w:p/>
         </w:tc>
       </w:tr>
       <w:tr>
-        <w:tc>
-          <w:tcPr>
-            <w:tcW w:w="2247" w:type="dxa"/>
+        <w:trPr>
+          <w:trHeight w:val="191"/>
+        </w:trPr>
+        <w:tc>
+          <w:tcPr>
+            <w:tcW w:w="1435" w:type="dxa"/>
           </w:tcPr>
           <w:p>
             <w:r>
@@ -294,7 +418,7 @@
         </w:tc>
         <w:tc>
           <w:tcPr>
-            <w:tcW w:w="2216" w:type="dxa"/>
+            <w:tcW w:w="1620" w:type="dxa"/>
           </w:tcPr>
           <w:p>
             <w:r>
@@ -304,7 +428,7 @@
         </w:tc>
         <w:tc>
           <w:tcPr>
-            <w:tcW w:w="2541" w:type="dxa"/>
+            <w:tcW w:w="1890" w:type="dxa"/>
           </w:tcPr>
           <w:p>
             <w:r>
@@ -314,19 +438,34 @@
         </w:tc>
         <w:tc>
           <w:tcPr>
-            <w:tcW w:w="2058" w:type="dxa"/>
+            <w:tcW w:w="1440" w:type="dxa"/>
           </w:tcPr>
           <w:p>
             <w:r>
               <w:t>d1sney</w:t>
             </w:r>
           </w:p>
+        </w:tc>
+        <w:tc>
+          <w:tcPr>
+            <w:tcW w:w="1890" w:type="dxa"/>
+          </w:tcPr>
+          <w:p/>
+        </w:tc>
+        <w:tc>
+          <w:tcPr>
+            <w:tcW w:w="5661" w:type="dxa"/>
+          </w:tcPr>
+          <w:p/>
         </w:tc>
       </w:tr>
       <w:tr>
-        <w:tc>
-          <w:tcPr>
-            <w:tcW w:w="2247" w:type="dxa"/>
+        <w:trPr>
+          <w:trHeight w:val="203"/>
+        </w:trPr>
+        <w:tc>
+          <w:tcPr>
+            <w:tcW w:w="1435" w:type="dxa"/>
           </w:tcPr>
           <w:p>
             <w:r>
@@ -343,7 +482,7 @@
         </w:tc>
         <w:tc>
           <w:tcPr>
-            <w:tcW w:w="2216" w:type="dxa"/>
+            <w:tcW w:w="1620" w:type="dxa"/>
           </w:tcPr>
           <w:p>
             <w:r>
@@ -353,7 +492,7 @@
         </w:tc>
         <w:tc>
           <w:tcPr>
-            <w:tcW w:w="2541" w:type="dxa"/>
+            <w:tcW w:w="1890" w:type="dxa"/>
           </w:tcPr>
           <w:p>
             <w:r>
@@ -366,19 +505,34 @@
         </w:tc>
         <w:tc>
           <w:tcPr>
-            <w:tcW w:w="2058" w:type="dxa"/>
+            <w:tcW w:w="1440" w:type="dxa"/>
           </w:tcPr>
           <w:p>
             <w:r>
               <w:t>d1sney</w:t>
             </w:r>
           </w:p>
+        </w:tc>
+        <w:tc>
+          <w:tcPr>
+            <w:tcW w:w="1890" w:type="dxa"/>
+          </w:tcPr>
+          <w:p/>
+        </w:tc>
+        <w:tc>
+          <w:tcPr>
+            <w:tcW w:w="5661" w:type="dxa"/>
+          </w:tcPr>
+          <w:p/>
         </w:tc>
       </w:tr>
       <w:tr>
-        <w:tc>
-          <w:tcPr>
-            <w:tcW w:w="2247" w:type="dxa"/>
+        <w:trPr>
+          <w:trHeight w:val="191"/>
+        </w:trPr>
+        <w:tc>
+          <w:tcPr>
+            <w:tcW w:w="1435" w:type="dxa"/>
           </w:tcPr>
           <w:p>
             <w:r>
@@ -388,7 +542,7 @@
         </w:tc>
         <w:tc>
           <w:tcPr>
-            <w:tcW w:w="2216" w:type="dxa"/>
+            <w:tcW w:w="1620" w:type="dxa"/>
           </w:tcPr>
           <w:p>
             <w:r>
@@ -398,7 +552,7 @@
         </w:tc>
         <w:tc>
           <w:tcPr>
-            <w:tcW w:w="2541" w:type="dxa"/>
+            <w:tcW w:w="1890" w:type="dxa"/>
           </w:tcPr>
           <w:p>
             <w:r>
@@ -408,19 +562,34 @@
         </w:tc>
         <w:tc>
           <w:tcPr>
-            <w:tcW w:w="2058" w:type="dxa"/>
+            <w:tcW w:w="1440" w:type="dxa"/>
           </w:tcPr>
           <w:p>
             <w:r>
               <w:t>d1sney</w:t>
             </w:r>
           </w:p>
+        </w:tc>
+        <w:tc>
+          <w:tcPr>
+            <w:tcW w:w="1890" w:type="dxa"/>
+          </w:tcPr>
+          <w:p/>
+        </w:tc>
+        <w:tc>
+          <w:tcPr>
+            <w:tcW w:w="5661" w:type="dxa"/>
+          </w:tcPr>
+          <w:p/>
         </w:tc>
       </w:tr>
       <w:tr>
-        <w:tc>
-          <w:tcPr>
-            <w:tcW w:w="2247" w:type="dxa"/>
+        <w:trPr>
+          <w:trHeight w:val="203"/>
+        </w:trPr>
+        <w:tc>
+          <w:tcPr>
+            <w:tcW w:w="1435" w:type="dxa"/>
           </w:tcPr>
           <w:p>
             <w:r>
@@ -430,7 +599,7 @@
         </w:tc>
         <w:tc>
           <w:tcPr>
-            <w:tcW w:w="2216" w:type="dxa"/>
+            <w:tcW w:w="1620" w:type="dxa"/>
           </w:tcPr>
           <w:p>
             <w:r>
@@ -440,7 +609,7 @@
         </w:tc>
         <w:tc>
           <w:tcPr>
-            <w:tcW w:w="2541" w:type="dxa"/>
+            <w:tcW w:w="1890" w:type="dxa"/>
           </w:tcPr>
           <w:p>
             <w:r>
@@ -450,19 +619,34 @@
         </w:tc>
         <w:tc>
           <w:tcPr>
-            <w:tcW w:w="2058" w:type="dxa"/>
+            <w:tcW w:w="1440" w:type="dxa"/>
           </w:tcPr>
           <w:p>
             <w:r>
               <w:t>d1sney</w:t>
             </w:r>
           </w:p>
+        </w:tc>
+        <w:tc>
+          <w:tcPr>
+            <w:tcW w:w="1890" w:type="dxa"/>
+          </w:tcPr>
+          <w:p/>
+        </w:tc>
+        <w:tc>
+          <w:tcPr>
+            <w:tcW w:w="5661" w:type="dxa"/>
+          </w:tcPr>
+          <w:p/>
         </w:tc>
       </w:tr>
       <w:tr>
-        <w:tc>
-          <w:tcPr>
-            <w:tcW w:w="2247" w:type="dxa"/>
+        <w:trPr>
+          <w:trHeight w:val="191"/>
+        </w:trPr>
+        <w:tc>
+          <w:tcPr>
+            <w:tcW w:w="1435" w:type="dxa"/>
           </w:tcPr>
           <w:p>
             <w:r>
@@ -472,7 +656,7 @@
         </w:tc>
         <w:tc>
           <w:tcPr>
-            <w:tcW w:w="2216" w:type="dxa"/>
+            <w:tcW w:w="1620" w:type="dxa"/>
           </w:tcPr>
           <w:p>
             <w:r>
@@ -482,7 +666,7 @@
         </w:tc>
         <w:tc>
           <w:tcPr>
-            <w:tcW w:w="2541" w:type="dxa"/>
+            <w:tcW w:w="1890" w:type="dxa"/>
           </w:tcPr>
           <w:p>
             <w:r>
@@ -495,13 +679,25 @@
         </w:tc>
         <w:tc>
           <w:tcPr>
-            <w:tcW w:w="2058" w:type="dxa"/>
+            <w:tcW w:w="1440" w:type="dxa"/>
           </w:tcPr>
           <w:p>
             <w:r>
               <w:t>d1sney</w:t>
             </w:r>
           </w:p>
+        </w:tc>
+        <w:tc>
+          <w:tcPr>
+            <w:tcW w:w="1890" w:type="dxa"/>
+          </w:tcPr>
+          <w:p/>
+        </w:tc>
+        <w:tc>
+          <w:tcPr>
+            <w:tcW w:w="5661" w:type="dxa"/>
+          </w:tcPr>
+          <w:p/>
         </w:tc>
       </w:tr>
     </w:tbl>
@@ -510,6 +706,63 @@
         <w:pStyle w:val="Heading3"/>
       </w:pPr>
     </w:p>
+    <w:p>
+      <w:pPr>
+        <w:pStyle w:val="Heading3"/>
+      </w:pPr>
+      <w:proofErr w:type="spellStart"/>
+      <w:r>
+        <w:t>Glassfish</w:t>
+      </w:r>
+      <w:proofErr w:type="spellEnd"/>
+    </w:p>
+    <w:p>
+      <w:r>
+        <w:t>Poorten 4848, 8080 en 8181 geopend.</w:t>
+      </w:r>
+    </w:p>
+    <w:p>
+      <w:r>
+        <w:t xml:space="preserve">Secure </w:t>
+      </w:r>
+      <w:proofErr w:type="spellStart"/>
+      <w:r>
+        <w:t>admin</w:t>
+      </w:r>
+      <w:proofErr w:type="spellEnd"/>
+      <w:r>
+        <w:t xml:space="preserve"> </w:t>
+      </w:r>
+      <w:proofErr w:type="spellStart"/>
+      <w:r>
+        <w:t>enabled</w:t>
+      </w:r>
+      <w:proofErr w:type="spellEnd"/>
+      <w:r>
+        <w:t>.</w:t>
+      </w:r>
+    </w:p>
+    <w:p>
+      <w:r>
+        <w:t xml:space="preserve">Username: </w:t>
+      </w:r>
+      <w:proofErr w:type="spellStart"/>
+      <w:r>
+        <w:t>admin</w:t>
+      </w:r>
+      <w:proofErr w:type="spellEnd"/>
+    </w:p>
+    <w:p>
+      <w:r>
+        <w:t xml:space="preserve">Password: </w:t>
+      </w:r>
+      <w:proofErr w:type="spellStart"/>
+      <w:r>
+        <w:t>admin</w:t>
+      </w:r>
+      <w:proofErr w:type="spellEnd"/>
+    </w:p>
+    <w:p/>
     <w:p>
       <w:pPr>
         <w:pStyle w:val="Heading3"/>
@@ -525,16 +778,11 @@
     </w:p>
     <w:p>
       <w:r>
-        <w:t>SYSTEM/SYS wachtwoord:</w:t>
-      </w:r>
-      <w:bookmarkStart w:id="0" w:name="_GoBack"/>
-      <w:bookmarkEnd w:id="0"/>
-      <w:r>
-        <w:t xml:space="preserve"> SYSTEM</w:t>
+        <w:t>SYSTEM/SYS wachtwoord: SYSTEM</w:t>
       </w:r>
     </w:p>
     <w:sectPr>
-      <w:pgSz w:w="11906" w:h="16838"/>
+      <w:pgSz w:w="16838" w:h="11906" w:orient="landscape"/>
       <w:pgMar w:top="1417" w:right="1417" w:bottom="1417" w:left="1417" w:header="708" w:footer="708" w:gutter="0"/>
       <w:cols w:space="708"/>
       <w:docGrid w:linePitch="360"/>

</xml_diff>

<commit_message>
+ added LMS description
</commit_message>
<xml_diff>
--- a/Documenten/Server gegevens + wachtwoord.docx
+++ b/Documenten/Server gegevens + wachtwoord.docx
@@ -128,16 +128,12 @@
                 <w:b/>
               </w:rPr>
             </w:pPr>
-            <w:proofErr w:type="spellStart"/>
             <w:r>
               <w:rPr>
                 <w:b/>
               </w:rPr>
               <w:t>Description</w:t>
             </w:r>
-            <w:bookmarkStart w:id="0" w:name="_GoBack"/>
-            <w:bookmarkEnd w:id="0"/>
-            <w:proofErr w:type="spellEnd"/>
           </w:p>
         </w:tc>
       </w:tr>
@@ -189,13 +185,23 @@
           <w:tcPr>
             <w:tcW w:w="1890" w:type="dxa"/>
           </w:tcPr>
-          <w:p/>
+          <w:p>
+            <w:r>
+              <w:t>LMS-S62-B</w:t>
+            </w:r>
+          </w:p>
         </w:tc>
         <w:tc>
           <w:tcPr>
             <w:tcW w:w="5661" w:type="dxa"/>
           </w:tcPr>
-          <w:p/>
+          <w:p>
+            <w:r>
+              <w:t>LMS – Country Monitoring Server</w:t>
+            </w:r>
+            <w:bookmarkStart w:id="0" w:name="_GoBack"/>
+            <w:bookmarkEnd w:id="0"/>
+          </w:p>
         </w:tc>
       </w:tr>
       <w:tr>
@@ -208,15 +214,8 @@
           </w:tcPr>
           <w:p>
             <w:r>
-              <w:t xml:space="preserve">1 - LMS </w:t>
-            </w:r>
-            <w:proofErr w:type="spellStart"/>
-            <w:proofErr w:type="gramStart"/>
-            <w:r>
-              <w:t>db</w:t>
-            </w:r>
-            <w:proofErr w:type="spellEnd"/>
-            <w:proofErr w:type="gramEnd"/>
+              <w:t>1 - LMS db</w:t>
+            </w:r>
           </w:p>
         </w:tc>
         <w:tc>
@@ -322,15 +321,7 @@
           </w:tcPr>
           <w:p>
             <w:r>
-              <w:t xml:space="preserve">VS - </w:t>
-            </w:r>
-            <w:proofErr w:type="spellStart"/>
-            <w:r>
-              <w:t>Movements</w:t>
-            </w:r>
-            <w:proofErr w:type="spellEnd"/>
-            <w:r>
-              <w:t xml:space="preserve"> Server</w:t>
+              <w:t>VS - Movements Server</w:t>
             </w:r>
           </w:p>
         </w:tc>
@@ -345,15 +336,8 @@
           </w:tcPr>
           <w:p>
             <w:r>
-              <w:t xml:space="preserve">3 - VS </w:t>
-            </w:r>
-            <w:proofErr w:type="spellStart"/>
-            <w:proofErr w:type="gramStart"/>
-            <w:r>
-              <w:t>db</w:t>
-            </w:r>
-            <w:proofErr w:type="spellEnd"/>
-            <w:proofErr w:type="gramEnd"/>
+              <w:t>3 - VS db</w:t>
+            </w:r>
           </w:p>
         </w:tc>
         <w:tc>
@@ -469,15 +453,8 @@
           </w:tcPr>
           <w:p>
             <w:r>
-              <w:t xml:space="preserve">5 - RAD </w:t>
-            </w:r>
-            <w:proofErr w:type="spellStart"/>
-            <w:proofErr w:type="gramStart"/>
-            <w:r>
-              <w:t>db</w:t>
-            </w:r>
-            <w:proofErr w:type="spellEnd"/>
-            <w:proofErr w:type="gramEnd"/>
+              <w:t>5 - RAD db</w:t>
+            </w:r>
           </w:p>
         </w:tc>
         <w:tc>
@@ -710,11 +687,9 @@
       <w:pPr>
         <w:pStyle w:val="Heading3"/>
       </w:pPr>
-      <w:proofErr w:type="spellStart"/>
       <w:r>
         <w:t>Glassfish</w:t>
       </w:r>
-      <w:proofErr w:type="spellEnd"/>
     </w:p>
     <w:p>
       <w:r>
@@ -723,44 +698,18 @@
     </w:p>
     <w:p>
       <w:r>
-        <w:t xml:space="preserve">Secure </w:t>
-      </w:r>
-      <w:proofErr w:type="spellStart"/>
-      <w:r>
-        <w:t>admin</w:t>
-      </w:r>
-      <w:proofErr w:type="spellEnd"/>
-      <w:r>
-        <w:t xml:space="preserve"> </w:t>
-      </w:r>
-      <w:proofErr w:type="spellStart"/>
-      <w:r>
-        <w:t>enabled</w:t>
-      </w:r>
-      <w:proofErr w:type="spellEnd"/>
-      <w:r>
-        <w:t>.</w:t>
+        <w:t>Secure admin enabled.</w:t>
       </w:r>
     </w:p>
     <w:p>
       <w:r>
-        <w:t xml:space="preserve">Username: </w:t>
+        <w:t>Username: admin</w:t>
       </w:r>
-      <w:proofErr w:type="spellStart"/>
-      <w:r>
-        <w:t>admin</w:t>
-      </w:r>
-      <w:proofErr w:type="spellEnd"/>
     </w:p>
     <w:p>
       <w:r>
-        <w:t xml:space="preserve">Password: </w:t>
+        <w:t>Password: admin</w:t>
       </w:r>
-      <w:proofErr w:type="spellStart"/>
-      <w:r>
-        <w:t>admin</w:t>
-      </w:r>
-      <w:proofErr w:type="spellEnd"/>
     </w:p>
     <w:p/>
     <w:p>

</xml_diff>